<commit_message>
finalisation du journal de bord de anis
</commit_message>
<xml_diff>
--- a/Journal/Journal-Anis-2427020.docx
+++ b/Journal/Journal-Anis-2427020.docx
@@ -1,6 +1,6 @@
 
 <file path=word/document.xml><?xml version="1.0" encoding="utf-8"?>
-<w:document xmlns:wpc="http://schemas.microsoft.com/office/word/2010/wordprocessingCanvas" xmlns:cx="http://schemas.microsoft.com/office/drawing/2014/chartex" xmlns:cx1="http://schemas.microsoft.com/office/drawing/2015/9/8/chartex" xmlns:cx2="http://schemas.microsoft.com/office/drawing/2015/10/21/chartex" xmlns:cx3="http://schemas.microsoft.com/office/drawing/2016/5/9/chartex" xmlns:cx4="http://schemas.microsoft.com/office/drawing/2016/5/10/chartex" xmlns:cx5="http://schemas.microsoft.com/office/drawing/2016/5/11/chartex" xmlns:cx6="http://schemas.microsoft.com/office/drawing/2016/5/12/chartex" xmlns:cx7="http://schemas.microsoft.com/office/drawing/2016/5/13/chartex" xmlns:cx8="http://schemas.microsoft.com/office/drawing/2016/5/14/chartex" xmlns:mc="http://schemas.openxmlformats.org/markup-compatibility/2006" xmlns:aink="http://schemas.microsoft.com/office/drawing/2016/ink" xmlns:am3d="http://schemas.microsoft.com/office/drawing/2017/model3d" xmlns:o="urn:schemas-microsoft-com:office:office" xmlns:oel="http://schemas.microsoft.com/office/2019/extlst" xmlns:r="http://schemas.openxmlformats.org/officeDocument/2006/relationships" xmlns:m="http://schemas.openxmlformats.org/officeDocument/2006/math" xmlns:v="urn:schemas-microsoft-com:vml" xmlns:wp14="http://schemas.microsoft.com/office/word/2010/wordprocessingDrawing" xmlns:wp="http://schemas.openxmlformats.org/drawingml/2006/wordprocessingDrawing" xmlns:w10="urn:schemas-microsoft-com:office:word" xmlns:w="http://schemas.openxmlformats.org/wordprocessingml/2006/main" xmlns:w14="http://schemas.microsoft.com/office/word/2010/wordml" xmlns:w15="http://schemas.microsoft.com/office/word/2012/wordml" xmlns:w16cex="http://schemas.microsoft.com/office/word/2018/wordml/cex" xmlns:w16cid="http://schemas.microsoft.com/office/word/2016/wordml/cid" xmlns:w16="http://schemas.microsoft.com/office/word/2018/wordml" xmlns:w16sdtdh="http://schemas.microsoft.com/office/word/2020/wordml/sdtdatahash" xmlns:w16se="http://schemas.microsoft.com/office/word/2015/wordml/symex" xmlns:wpg="http://schemas.microsoft.com/office/word/2010/wordprocessingGroup" xmlns:wpi="http://schemas.microsoft.com/office/word/2010/wordprocessingInk" xmlns:wne="http://schemas.microsoft.com/office/word/2006/wordml" xmlns:wps="http://schemas.microsoft.com/office/word/2010/wordprocessingShape" mc:Ignorable="w14 w15 w16se w16cid w16 w16cex w16sdtdh wp14">
+<w:document xmlns:wpc="http://schemas.microsoft.com/office/word/2010/wordprocessingCanvas" xmlns:cx="http://schemas.microsoft.com/office/drawing/2014/chartex" xmlns:cx1="http://schemas.microsoft.com/office/drawing/2015/9/8/chartex" xmlns:cx2="http://schemas.microsoft.com/office/drawing/2015/10/21/chartex" xmlns:cx3="http://schemas.microsoft.com/office/drawing/2016/5/9/chartex" xmlns:cx4="http://schemas.microsoft.com/office/drawing/2016/5/10/chartex" xmlns:cx5="http://schemas.microsoft.com/office/drawing/2016/5/11/chartex" xmlns:cx6="http://schemas.microsoft.com/office/drawing/2016/5/12/chartex" xmlns:cx7="http://schemas.microsoft.com/office/drawing/2016/5/13/chartex" xmlns:cx8="http://schemas.microsoft.com/office/drawing/2016/5/14/chartex" xmlns:mc="http://schemas.openxmlformats.org/markup-compatibility/2006" xmlns:aink="http://schemas.microsoft.com/office/drawing/2016/ink" xmlns:am3d="http://schemas.microsoft.com/office/drawing/2017/model3d" xmlns:o="urn:schemas-microsoft-com:office:office" xmlns:oel="http://schemas.microsoft.com/office/2019/extlst" xmlns:r="http://schemas.openxmlformats.org/officeDocument/2006/relationships" xmlns:m="http://schemas.openxmlformats.org/officeDocument/2006/math" xmlns:v="urn:schemas-microsoft-com:vml" xmlns:wp14="http://schemas.microsoft.com/office/word/2010/wordprocessingDrawing" xmlns:wp="http://schemas.openxmlformats.org/drawingml/2006/wordprocessingDrawing" xmlns:w10="urn:schemas-microsoft-com:office:word" xmlns:w="http://schemas.openxmlformats.org/wordprocessingml/2006/main" xmlns:w14="http://schemas.microsoft.com/office/word/2010/wordml" xmlns:w15="http://schemas.microsoft.com/office/word/2012/wordml" xmlns:w16cex="http://schemas.microsoft.com/office/word/2018/wordml/cex" xmlns:w16cid="http://schemas.microsoft.com/office/word/2016/wordml/cid" xmlns:w16="http://schemas.microsoft.com/office/word/2018/wordml" xmlns:w16du="http://schemas.microsoft.com/office/word/2023/wordml/word16du" xmlns:w16sdtdh="http://schemas.microsoft.com/office/word/2020/wordml/sdtdatahash" xmlns:w16se="http://schemas.microsoft.com/office/word/2015/wordml/symex" xmlns:wpg="http://schemas.microsoft.com/office/word/2010/wordprocessingGroup" xmlns:wpi="http://schemas.microsoft.com/office/word/2010/wordprocessingInk" xmlns:wne="http://schemas.microsoft.com/office/word/2006/wordml" xmlns:wps="http://schemas.microsoft.com/office/word/2010/wordprocessingShape" mc:Ignorable="w14 w15 w16se w16cid w16 w16cex w16sdtdh w16du wp14">
   <w:body>
     <w:sdt>
       <w:sdtPr>
@@ -429,6 +429,8 @@
               <w:rFonts w:eastAsiaTheme="minorEastAsia"/>
               <w:noProof/>
               <w:kern w:val="2"/>
+              <w:sz w:val="24"/>
+              <w:szCs w:val="24"/>
               <w:lang w:eastAsia="fr-CA"/>
             </w:rPr>
           </w:pPr>
@@ -453,7 +455,7 @@
             </w:rPr>
             <w:fldChar w:fldCharType="separate"/>
           </w:r>
-          <w:hyperlink r:id="rId5" w:anchor="_Toc167196479" w:history="1">
+          <w:hyperlink w:anchor="_Toc167398804" w:history="1">
             <w:r>
               <w:rPr>
                 <w:rStyle w:val="Lienhypertexte"/>
@@ -463,63 +465,49 @@
             </w:r>
             <w:r>
               <w:rPr>
-                <w:rStyle w:val="Lienhypertexte"/>
                 <w:noProof/>
                 <w:webHidden/>
-                <w:color w:val="auto"/>
               </w:rPr>
               <w:tab/>
             </w:r>
             <w:r>
               <w:rPr>
-                <w:rStyle w:val="Lienhypertexte"/>
                 <w:noProof/>
                 <w:webHidden/>
-                <w:color w:val="auto"/>
               </w:rPr>
               <w:fldChar w:fldCharType="begin"/>
             </w:r>
             <w:r>
               <w:rPr>
-                <w:rStyle w:val="Lienhypertexte"/>
                 <w:noProof/>
                 <w:webHidden/>
-                <w:color w:val="auto"/>
-              </w:rPr>
-              <w:instrText xml:space="preserve"> PAGEREF _Toc167196479 \h </w:instrText>
-            </w:r>
-            <w:r>
-              <w:rPr>
-                <w:rStyle w:val="Lienhypertexte"/>
+              </w:rPr>
+              <w:instrText xml:space="preserve"> PAGEREF _Toc167398804 \h </w:instrText>
+            </w:r>
+            <w:r>
+              <w:rPr>
                 <w:noProof/>
                 <w:webHidden/>
-                <w:color w:val="auto"/>
-              </w:rPr>
-            </w:r>
-            <w:r>
-              <w:rPr>
-                <w:rStyle w:val="Lienhypertexte"/>
+              </w:rPr>
+            </w:r>
+            <w:r>
+              <w:rPr>
                 <w:noProof/>
                 <w:webHidden/>
-                <w:color w:val="auto"/>
               </w:rPr>
               <w:fldChar w:fldCharType="separate"/>
             </w:r>
             <w:r>
               <w:rPr>
-                <w:rStyle w:val="Lienhypertexte"/>
                 <w:noProof/>
                 <w:webHidden/>
-                <w:color w:val="auto"/>
-              </w:rPr>
-              <w:t>2</w:t>
-            </w:r>
-            <w:r>
-              <w:rPr>
-                <w:rStyle w:val="Lienhypertexte"/>
+              </w:rPr>
+              <w:t>3</w:t>
+            </w:r>
+            <w:r>
+              <w:rPr>
                 <w:noProof/>
                 <w:webHidden/>
-                <w:color w:val="auto"/>
               </w:rPr>
               <w:fldChar w:fldCharType="end"/>
             </w:r>
@@ -535,10 +523,12 @@
               <w:rFonts w:eastAsiaTheme="minorEastAsia"/>
               <w:noProof/>
               <w:kern w:val="2"/>
+              <w:sz w:val="24"/>
+              <w:szCs w:val="24"/>
               <w:lang w:eastAsia="fr-CA"/>
             </w:rPr>
           </w:pPr>
-          <w:hyperlink r:id="rId6" w:anchor="_Toc167196480" w:history="1">
+          <w:hyperlink w:anchor="_Toc167398805" w:history="1">
             <w:r>
               <w:rPr>
                 <w:rStyle w:val="Lienhypertexte"/>
@@ -548,63 +538,49 @@
             </w:r>
             <w:r>
               <w:rPr>
-                <w:rStyle w:val="Lienhypertexte"/>
                 <w:noProof/>
                 <w:webHidden/>
-                <w:color w:val="auto"/>
               </w:rPr>
               <w:tab/>
             </w:r>
             <w:r>
               <w:rPr>
-                <w:rStyle w:val="Lienhypertexte"/>
                 <w:noProof/>
                 <w:webHidden/>
-                <w:color w:val="auto"/>
               </w:rPr>
               <w:fldChar w:fldCharType="begin"/>
             </w:r>
             <w:r>
               <w:rPr>
-                <w:rStyle w:val="Lienhypertexte"/>
                 <w:noProof/>
                 <w:webHidden/>
-                <w:color w:val="auto"/>
-              </w:rPr>
-              <w:instrText xml:space="preserve"> PAGEREF _Toc167196480 \h </w:instrText>
-            </w:r>
-            <w:r>
-              <w:rPr>
-                <w:rStyle w:val="Lienhypertexte"/>
+              </w:rPr>
+              <w:instrText xml:space="preserve"> PAGEREF _Toc167398805 \h </w:instrText>
+            </w:r>
+            <w:r>
+              <w:rPr>
                 <w:noProof/>
                 <w:webHidden/>
-                <w:color w:val="auto"/>
-              </w:rPr>
-            </w:r>
-            <w:r>
-              <w:rPr>
-                <w:rStyle w:val="Lienhypertexte"/>
+              </w:rPr>
+            </w:r>
+            <w:r>
+              <w:rPr>
                 <w:noProof/>
                 <w:webHidden/>
-                <w:color w:val="auto"/>
               </w:rPr>
               <w:fldChar w:fldCharType="separate"/>
             </w:r>
             <w:r>
               <w:rPr>
-                <w:rStyle w:val="Lienhypertexte"/>
                 <w:noProof/>
                 <w:webHidden/>
-                <w:color w:val="auto"/>
-              </w:rPr>
-              <w:t>3</w:t>
-            </w:r>
-            <w:r>
-              <w:rPr>
-                <w:rStyle w:val="Lienhypertexte"/>
+              </w:rPr>
+              <w:t>4</w:t>
+            </w:r>
+            <w:r>
+              <w:rPr>
                 <w:noProof/>
                 <w:webHidden/>
-                <w:color w:val="auto"/>
               </w:rPr>
               <w:fldChar w:fldCharType="end"/>
             </w:r>
@@ -620,10 +596,12 @@
               <w:rFonts w:eastAsiaTheme="minorEastAsia"/>
               <w:noProof/>
               <w:kern w:val="2"/>
+              <w:sz w:val="24"/>
+              <w:szCs w:val="24"/>
               <w:lang w:eastAsia="fr-CA"/>
             </w:rPr>
           </w:pPr>
-          <w:hyperlink r:id="rId7" w:anchor="_Toc167196481" w:history="1">
+          <w:hyperlink w:anchor="_Toc167398806" w:history="1">
             <w:r>
               <w:rPr>
                 <w:rStyle w:val="Lienhypertexte"/>
@@ -633,63 +611,131 @@
             </w:r>
             <w:r>
               <w:rPr>
+                <w:noProof/>
+                <w:webHidden/>
+              </w:rPr>
+              <w:tab/>
+            </w:r>
+            <w:r>
+              <w:rPr>
+                <w:noProof/>
+                <w:webHidden/>
+              </w:rPr>
+              <w:fldChar w:fldCharType="begin"/>
+            </w:r>
+            <w:r>
+              <w:rPr>
+                <w:noProof/>
+                <w:webHidden/>
+              </w:rPr>
+              <w:instrText xml:space="preserve"> PAGEREF _Toc167398806 \h </w:instrText>
+            </w:r>
+            <w:r>
+              <w:rPr>
+                <w:noProof/>
+                <w:webHidden/>
+              </w:rPr>
+            </w:r>
+            <w:r>
+              <w:rPr>
+                <w:noProof/>
+                <w:webHidden/>
+              </w:rPr>
+              <w:fldChar w:fldCharType="separate"/>
+            </w:r>
+            <w:r>
+              <w:rPr>
+                <w:noProof/>
+                <w:webHidden/>
+              </w:rPr>
+              <w:t>4</w:t>
+            </w:r>
+            <w:r>
+              <w:rPr>
+                <w:noProof/>
+                <w:webHidden/>
+              </w:rPr>
+              <w:fldChar w:fldCharType="end"/>
+            </w:r>
+          </w:hyperlink>
+        </w:p>
+        <w:p>
+          <w:pPr>
+            <w:pStyle w:val="TM1"/>
+            <w:tabs>
+              <w:tab w:val="right" w:leader="dot" w:pos="8630"/>
+            </w:tabs>
+            <w:rPr>
+              <w:rFonts w:eastAsiaTheme="minorEastAsia"/>
+              <w:noProof/>
+              <w:kern w:val="2"/>
+              <w:sz w:val="24"/>
+              <w:szCs w:val="24"/>
+              <w:lang w:eastAsia="fr-CA"/>
+            </w:rPr>
+          </w:pPr>
+          <w:hyperlink w:anchor="_Toc167398807" w:history="1">
+            <w:r>
+              <w:rPr>
                 <w:rStyle w:val="Lienhypertexte"/>
                 <w:noProof/>
+              </w:rPr>
+              <w:t xml:space="preserve">Les captures d’écran du </w:t>
+            </w:r>
+            <w:r>
+              <w:rPr>
+                <w:rStyle w:val="Lienhypertexte"/>
+                <w:i/>
+                <w:iCs/>
+                <w:noProof/>
+              </w:rPr>
+              <w:t>git reflog</w:t>
+            </w:r>
+            <w:r>
+              <w:rPr>
+                <w:noProof/>
                 <w:webHidden/>
-                <w:color w:val="auto"/>
               </w:rPr>
               <w:tab/>
             </w:r>
             <w:r>
               <w:rPr>
-                <w:rStyle w:val="Lienhypertexte"/>
                 <w:noProof/>
                 <w:webHidden/>
-                <w:color w:val="auto"/>
               </w:rPr>
               <w:fldChar w:fldCharType="begin"/>
             </w:r>
             <w:r>
               <w:rPr>
-                <w:rStyle w:val="Lienhypertexte"/>
                 <w:noProof/>
                 <w:webHidden/>
-                <w:color w:val="auto"/>
-              </w:rPr>
-              <w:instrText xml:space="preserve"> PAGEREF _Toc167196481 \h </w:instrText>
-            </w:r>
-            <w:r>
-              <w:rPr>
-                <w:rStyle w:val="Lienhypertexte"/>
+              </w:rPr>
+              <w:instrText xml:space="preserve"> PAGEREF _Toc167398807 \h </w:instrText>
+            </w:r>
+            <w:r>
+              <w:rPr>
                 <w:noProof/>
                 <w:webHidden/>
-                <w:color w:val="auto"/>
-              </w:rPr>
-            </w:r>
-            <w:r>
-              <w:rPr>
-                <w:rStyle w:val="Lienhypertexte"/>
+              </w:rPr>
+            </w:r>
+            <w:r>
+              <w:rPr>
                 <w:noProof/>
                 <w:webHidden/>
-                <w:color w:val="auto"/>
               </w:rPr>
               <w:fldChar w:fldCharType="separate"/>
             </w:r>
             <w:r>
               <w:rPr>
-                <w:rStyle w:val="Lienhypertexte"/>
                 <w:noProof/>
                 <w:webHidden/>
-                <w:color w:val="auto"/>
-              </w:rPr>
-              <w:t>3</w:t>
-            </w:r>
-            <w:r>
-              <w:rPr>
-                <w:rStyle w:val="Lienhypertexte"/>
+              </w:rPr>
+              <w:t>5</w:t>
+            </w:r>
+            <w:r>
+              <w:rPr>
                 <w:noProof/>
                 <w:webHidden/>
-                <w:color w:val="auto"/>
               </w:rPr>
               <w:fldChar w:fldCharType="end"/>
             </w:r>
@@ -747,7 +793,7 @@
           <w:szCs w:val="36"/>
         </w:rPr>
       </w:pPr>
-      <w:bookmarkStart w:id="0" w:name="_Toc167196479"/>
+      <w:bookmarkStart w:id="0" w:name="_Toc167398804"/>
       <w:r>
         <w:rPr>
           <w:sz w:val="36"/>
@@ -873,7 +919,7 @@
           <w:szCs w:val="36"/>
         </w:rPr>
       </w:pPr>
-      <w:bookmarkStart w:id="1" w:name="_Toc167196480"/>
+      <w:bookmarkStart w:id="1" w:name="_Toc167398805"/>
       <w:r>
         <w:rPr>
           <w:sz w:val="36"/>
@@ -974,7 +1020,7 @@
           <w:szCs w:val="36"/>
         </w:rPr>
       </w:pPr>
-      <w:bookmarkStart w:id="2" w:name="_Toc167196481"/>
+      <w:bookmarkStart w:id="2" w:name="_Toc167398806"/>
       <w:r>
         <w:rPr>
           <w:sz w:val="36"/>
@@ -1084,6 +1130,350 @@
           <w:szCs w:val="24"/>
         </w:rPr>
         <w:t>De plus, j’ai appris à coder en SQL et à utiliser les quatre énoncés principaux de ce langage : manipulation, définition, contrôle et transaction. Ceux-ci m’ont permis de créer une base de données efficace et basiquement sécurisé.</w:t>
+      </w:r>
+    </w:p>
+    <w:p>
+      <w:pPr>
+        <w:rPr>
+          <w:sz w:val="24"/>
+          <w:szCs w:val="24"/>
+        </w:rPr>
+      </w:pPr>
+    </w:p>
+    <w:p>
+      <w:pPr>
+        <w:pStyle w:val="Titre1"/>
+        <w:rPr>
+          <w:sz w:val="36"/>
+          <w:szCs w:val="36"/>
+        </w:rPr>
+      </w:pPr>
+      <w:bookmarkStart w:id="3" w:name="_Toc167398807"/>
+      <w:r>
+        <w:rPr>
+          <w:sz w:val="36"/>
+          <w:szCs w:val="36"/>
+        </w:rPr>
+        <w:t xml:space="preserve">Les captures d’écran du </w:t>
+      </w:r>
+      <w:r>
+        <w:rPr>
+          <w:i/>
+          <w:iCs/>
+          <w:sz w:val="36"/>
+          <w:szCs w:val="36"/>
+        </w:rPr>
+        <w:t xml:space="preserve">git </w:t>
+      </w:r>
+      <w:proofErr w:type="spellStart"/>
+      <w:r>
+        <w:rPr>
+          <w:i/>
+          <w:iCs/>
+          <w:sz w:val="36"/>
+          <w:szCs w:val="36"/>
+        </w:rPr>
+        <w:t>reflog</w:t>
+      </w:r>
+      <w:bookmarkEnd w:id="3"/>
+      <w:proofErr w:type="spellEnd"/>
+    </w:p>
+    <w:p>
+      <w:pPr>
+        <w:rPr>
+          <w:sz w:val="24"/>
+          <w:szCs w:val="24"/>
+        </w:rPr>
+      </w:pPr>
+      <w:r>
+        <w:rPr>
+          <w:sz w:val="24"/>
+          <w:szCs w:val="24"/>
+        </w:rPr>
+        <w:t xml:space="preserve">Cette section contient les captures d’écran de toute mon activité faite </w:t>
+      </w:r>
+      <w:r>
+        <w:rPr>
+          <w:sz w:val="24"/>
+          <w:szCs w:val="24"/>
+        </w:rPr>
+        <w:t xml:space="preserve">jusqu’à présent </w:t>
+      </w:r>
+      <w:r>
+        <w:rPr>
+          <w:sz w:val="24"/>
+          <w:szCs w:val="24"/>
+        </w:rPr>
+        <w:t>sur ma branche « anis »</w:t>
+      </w:r>
+      <w:r>
+        <w:rPr>
+          <w:sz w:val="24"/>
+          <w:szCs w:val="24"/>
+        </w:rPr>
+        <w:t xml:space="preserve"> dans le répertoire du TP</w:t>
+      </w:r>
+      <w:r>
+        <w:rPr>
+          <w:sz w:val="24"/>
+          <w:szCs w:val="24"/>
+        </w:rPr>
+        <w:t>.</w:t>
+      </w:r>
+      <w:r>
+        <w:rPr>
+          <w:sz w:val="24"/>
+          <w:szCs w:val="24"/>
+        </w:rPr>
+        <w:t xml:space="preserve"> </w:t>
+      </w:r>
+      <w:r>
+        <w:rPr>
+          <w:sz w:val="24"/>
+          <w:szCs w:val="24"/>
+        </w:rPr>
+        <w:t xml:space="preserve">La dernière consiste à une autre commande </w:t>
+      </w:r>
+      <w:proofErr w:type="spellStart"/>
+      <w:r>
+        <w:rPr>
+          <w:i/>
+          <w:iCs/>
+          <w:sz w:val="24"/>
+          <w:szCs w:val="24"/>
+        </w:rPr>
+        <w:t>reflog</w:t>
+      </w:r>
+      <w:proofErr w:type="spellEnd"/>
+      <w:r>
+        <w:rPr>
+          <w:sz w:val="24"/>
+          <w:szCs w:val="24"/>
+        </w:rPr>
+        <w:t xml:space="preserve"> sur le nouveau répertoire (</w:t>
+      </w:r>
+      <w:r>
+        <w:rPr>
+          <w:sz w:val="24"/>
+          <w:szCs w:val="24"/>
+        </w:rPr>
+        <w:t>actuel), après une migration de notre projet de l’ancien à celui d’aujourd’hui</w:t>
+      </w:r>
+      <w:r>
+        <w:rPr>
+          <w:sz w:val="24"/>
+          <w:szCs w:val="24"/>
+        </w:rPr>
+        <w:t xml:space="preserve"> pour s’installer sur l’équipe de votre </w:t>
+      </w:r>
+      <w:proofErr w:type="spellStart"/>
+      <w:r>
+        <w:rPr>
+          <w:i/>
+          <w:iCs/>
+          <w:sz w:val="24"/>
+          <w:szCs w:val="24"/>
+        </w:rPr>
+        <w:t>classroom</w:t>
+      </w:r>
+      <w:proofErr w:type="spellEnd"/>
+      <w:r>
+        <w:rPr>
+          <w:sz w:val="24"/>
+          <w:szCs w:val="24"/>
+        </w:rPr>
+        <w:t xml:space="preserve">. </w:t>
+      </w:r>
+      <w:r>
+        <w:rPr>
+          <w:sz w:val="24"/>
+          <w:szCs w:val="24"/>
+        </w:rPr>
+        <w:t>Les voici :</w:t>
+      </w:r>
+    </w:p>
+    <w:p>
+      <w:pPr>
+        <w:rPr>
+          <w:sz w:val="24"/>
+          <w:szCs w:val="24"/>
+        </w:rPr>
+      </w:pPr>
+      <w:r>
+        <w:rPr>
+          <w:noProof/>
+        </w:rPr>
+        <w:drawing>
+          <wp:inline distT="0" distB="0" distL="0" distR="0" wp14:anchorId="3D7C771E" wp14:editId="02C4CC87">
+            <wp:extent cx="5486400" cy="4567555"/>
+            <wp:effectExtent l="0" t="0" r="0" b="4445"/>
+            <wp:docPr id="2120902944" name="Image 1" descr="Une image contenant texte, capture d’écran&#10;&#10;Description générée automatiquement"/>
+            <wp:cNvGraphicFramePr>
+              <a:graphicFrameLocks xmlns:a="http://schemas.openxmlformats.org/drawingml/2006/main" noChangeAspect="1"/>
+            </wp:cNvGraphicFramePr>
+            <a:graphic xmlns:a="http://schemas.openxmlformats.org/drawingml/2006/main">
+              <a:graphicData uri="http://schemas.openxmlformats.org/drawingml/2006/picture">
+                <pic:pic xmlns:pic="http://schemas.openxmlformats.org/drawingml/2006/picture">
+                  <pic:nvPicPr>
+                    <pic:cNvPr id="2120902944" name="Image 1" descr="Une image contenant texte, capture d’écran&#10;&#10;Description générée automatiquement"/>
+                    <pic:cNvPicPr>
+                      <a:picLocks noChangeAspect="1" noChangeArrowheads="1"/>
+                    </pic:cNvPicPr>
+                  </pic:nvPicPr>
+                  <pic:blipFill>
+                    <a:blip r:embed="rId5">
+                      <a:extLst>
+                        <a:ext uri="{28A0092B-C50C-407E-A947-70E740481C1C}">
+                          <a14:useLocalDpi xmlns:a14="http://schemas.microsoft.com/office/drawing/2010/main" val="0"/>
+                        </a:ext>
+                      </a:extLst>
+                    </a:blip>
+                    <a:srcRect/>
+                    <a:stretch>
+                      <a:fillRect/>
+                    </a:stretch>
+                  </pic:blipFill>
+                  <pic:spPr bwMode="auto">
+                    <a:xfrm>
+                      <a:off x="0" y="0"/>
+                      <a:ext cx="5486400" cy="4567555"/>
+                    </a:xfrm>
+                    <a:prstGeom prst="rect">
+                      <a:avLst/>
+                    </a:prstGeom>
+                    <a:noFill/>
+                    <a:ln>
+                      <a:noFill/>
+                    </a:ln>
+                  </pic:spPr>
+                </pic:pic>
+              </a:graphicData>
+            </a:graphic>
+          </wp:inline>
+        </w:drawing>
+      </w:r>
+    </w:p>
+    <w:p>
+      <w:pPr>
+        <w:rPr>
+          <w:sz w:val="24"/>
+          <w:szCs w:val="24"/>
+        </w:rPr>
+      </w:pPr>
+      <w:r>
+        <w:rPr>
+          <w:noProof/>
+        </w:rPr>
+        <w:lastRenderedPageBreak/>
+        <w:drawing>
+          <wp:inline distT="0" distB="0" distL="0" distR="0" wp14:anchorId="173E93BD" wp14:editId="63052975">
+            <wp:extent cx="5486400" cy="2073910"/>
+            <wp:effectExtent l="0" t="0" r="0" b="2540"/>
+            <wp:docPr id="2143537001" name="Image 2" descr="Une image contenant texte, capture d’écran, Police&#10;&#10;Description générée automatiquement"/>
+            <wp:cNvGraphicFramePr>
+              <a:graphicFrameLocks xmlns:a="http://schemas.openxmlformats.org/drawingml/2006/main" noChangeAspect="1"/>
+            </wp:cNvGraphicFramePr>
+            <a:graphic xmlns:a="http://schemas.openxmlformats.org/drawingml/2006/main">
+              <a:graphicData uri="http://schemas.openxmlformats.org/drawingml/2006/picture">
+                <pic:pic xmlns:pic="http://schemas.openxmlformats.org/drawingml/2006/picture">
+                  <pic:nvPicPr>
+                    <pic:cNvPr id="2143537001" name="Image 2" descr="Une image contenant texte, capture d’écran, Police&#10;&#10;Description générée automatiquement"/>
+                    <pic:cNvPicPr>
+                      <a:picLocks noChangeAspect="1" noChangeArrowheads="1"/>
+                    </pic:cNvPicPr>
+                  </pic:nvPicPr>
+                  <pic:blipFill>
+                    <a:blip r:embed="rId6">
+                      <a:extLst>
+                        <a:ext uri="{28A0092B-C50C-407E-A947-70E740481C1C}">
+                          <a14:useLocalDpi xmlns:a14="http://schemas.microsoft.com/office/drawing/2010/main" val="0"/>
+                        </a:ext>
+                      </a:extLst>
+                    </a:blip>
+                    <a:srcRect/>
+                    <a:stretch>
+                      <a:fillRect/>
+                    </a:stretch>
+                  </pic:blipFill>
+                  <pic:spPr bwMode="auto">
+                    <a:xfrm>
+                      <a:off x="0" y="0"/>
+                      <a:ext cx="5486400" cy="2073910"/>
+                    </a:xfrm>
+                    <a:prstGeom prst="rect">
+                      <a:avLst/>
+                    </a:prstGeom>
+                    <a:noFill/>
+                    <a:ln>
+                      <a:noFill/>
+                    </a:ln>
+                  </pic:spPr>
+                </pic:pic>
+              </a:graphicData>
+            </a:graphic>
+          </wp:inline>
+        </w:drawing>
+      </w:r>
+    </w:p>
+    <w:p>
+      <w:pPr>
+        <w:rPr>
+          <w:sz w:val="24"/>
+          <w:szCs w:val="24"/>
+        </w:rPr>
+      </w:pPr>
+      <w:r>
+        <w:rPr>
+          <w:noProof/>
+        </w:rPr>
+        <w:drawing>
+          <wp:inline distT="0" distB="0" distL="0" distR="0" wp14:anchorId="642C57F0" wp14:editId="7971E234">
+            <wp:extent cx="5486400" cy="4288790"/>
+            <wp:effectExtent l="0" t="0" r="0" b="0"/>
+            <wp:docPr id="823055907" name="Image 3" descr="Une image contenant texte, capture d’écran&#10;&#10;Description générée automatiquement"/>
+            <wp:cNvGraphicFramePr>
+              <a:graphicFrameLocks xmlns:a="http://schemas.openxmlformats.org/drawingml/2006/main" noChangeAspect="1"/>
+            </wp:cNvGraphicFramePr>
+            <a:graphic xmlns:a="http://schemas.openxmlformats.org/drawingml/2006/main">
+              <a:graphicData uri="http://schemas.openxmlformats.org/drawingml/2006/picture">
+                <pic:pic xmlns:pic="http://schemas.openxmlformats.org/drawingml/2006/picture">
+                  <pic:nvPicPr>
+                    <pic:cNvPr id="823055907" name="Image 3" descr="Une image contenant texte, capture d’écran&#10;&#10;Description générée automatiquement"/>
+                    <pic:cNvPicPr>
+                      <a:picLocks noChangeAspect="1" noChangeArrowheads="1"/>
+                    </pic:cNvPicPr>
+                  </pic:nvPicPr>
+                  <pic:blipFill>
+                    <a:blip r:embed="rId7">
+                      <a:extLst>
+                        <a:ext uri="{28A0092B-C50C-407E-A947-70E740481C1C}">
+                          <a14:useLocalDpi xmlns:a14="http://schemas.microsoft.com/office/drawing/2010/main" val="0"/>
+                        </a:ext>
+                      </a:extLst>
+                    </a:blip>
+                    <a:srcRect/>
+                    <a:stretch>
+                      <a:fillRect/>
+                    </a:stretch>
+                  </pic:blipFill>
+                  <pic:spPr bwMode="auto">
+                    <a:xfrm>
+                      <a:off x="0" y="0"/>
+                      <a:ext cx="5486400" cy="4288790"/>
+                    </a:xfrm>
+                    <a:prstGeom prst="rect">
+                      <a:avLst/>
+                    </a:prstGeom>
+                    <a:noFill/>
+                    <a:ln>
+                      <a:noFill/>
+                    </a:ln>
+                  </pic:spPr>
+                </pic:pic>
+              </a:graphicData>
+            </a:graphic>
+          </wp:inline>
+        </w:drawing>
       </w:r>
     </w:p>
     <w:sectPr>
@@ -1097,7 +1487,7 @@
 </file>
 
 <file path=word/styles.xml><?xml version="1.0" encoding="utf-8"?>
-<w:styles xmlns:mc="http://schemas.openxmlformats.org/markup-compatibility/2006" xmlns:r="http://schemas.openxmlformats.org/officeDocument/2006/relationships" xmlns:w="http://schemas.openxmlformats.org/wordprocessingml/2006/main" xmlns:w14="http://schemas.microsoft.com/office/word/2010/wordml" xmlns:w15="http://schemas.microsoft.com/office/word/2012/wordml" xmlns:w16cex="http://schemas.microsoft.com/office/word/2018/wordml/cex" xmlns:w16cid="http://schemas.microsoft.com/office/word/2016/wordml/cid" xmlns:w16="http://schemas.microsoft.com/office/word/2018/wordml" xmlns:w16sdtdh="http://schemas.microsoft.com/office/word/2020/wordml/sdtdatahash" xmlns:w16se="http://schemas.microsoft.com/office/word/2015/wordml/symex" mc:Ignorable="w14 w15 w16se w16cid w16 w16cex w16sdtdh">
+<w:styles xmlns:mc="http://schemas.openxmlformats.org/markup-compatibility/2006" xmlns:r="http://schemas.openxmlformats.org/officeDocument/2006/relationships" xmlns:w="http://schemas.openxmlformats.org/wordprocessingml/2006/main" xmlns:w14="http://schemas.microsoft.com/office/word/2010/wordml" xmlns:w15="http://schemas.microsoft.com/office/word/2012/wordml" xmlns:w16cex="http://schemas.microsoft.com/office/word/2018/wordml/cex" xmlns:w16cid="http://schemas.microsoft.com/office/word/2016/wordml/cid" xmlns:w16="http://schemas.microsoft.com/office/word/2018/wordml" xmlns:w16du="http://schemas.microsoft.com/office/word/2023/wordml/word16du" xmlns:w16sdtdh="http://schemas.microsoft.com/office/word/2020/wordml/sdtdatahash" xmlns:w16se="http://schemas.microsoft.com/office/word/2015/wordml/symex" mc:Ignorable="w14 w15 w16se w16cid w16 w16cex w16sdtdh w16du">
   <w:docDefaults>
     <w:rPrDefault>
       <w:rPr>
@@ -1565,7 +1955,6 @@
     <w:name w:val="Hyperlink"/>
     <w:basedOn w:val="Policepardfaut"/>
     <w:uiPriority w:val="99"/>
-    <w:semiHidden/>
     <w:unhideWhenUsed/>
     <w:rsid w:val="00654D59"/>
     <w:rPr>
@@ -1579,7 +1968,6 @@
     <w:next w:val="Normal"/>
     <w:autoRedefine/>
     <w:uiPriority w:val="39"/>
-    <w:semiHidden/>
     <w:unhideWhenUsed/>
     <w:rsid w:val="00654D59"/>
     <w:pPr>
@@ -1635,7 +2023,7 @@
 </file>
 
 <file path=word/glossary/document.xml><?xml version="1.0" encoding="utf-8"?>
-<w:glossaryDocument xmlns:wpc="http://schemas.microsoft.com/office/word/2010/wordprocessingCanvas" xmlns:cx="http://schemas.microsoft.com/office/drawing/2014/chartex" xmlns:cx1="http://schemas.microsoft.com/office/drawing/2015/9/8/chartex" xmlns:cx2="http://schemas.microsoft.com/office/drawing/2015/10/21/chartex" xmlns:cx3="http://schemas.microsoft.com/office/drawing/2016/5/9/chartex" xmlns:cx4="http://schemas.microsoft.com/office/drawing/2016/5/10/chartex" xmlns:cx5="http://schemas.microsoft.com/office/drawing/2016/5/11/chartex" xmlns:cx6="http://schemas.microsoft.com/office/drawing/2016/5/12/chartex" xmlns:cx7="http://schemas.microsoft.com/office/drawing/2016/5/13/chartex" xmlns:cx8="http://schemas.microsoft.com/office/drawing/2016/5/14/chartex" xmlns:mc="http://schemas.openxmlformats.org/markup-compatibility/2006" xmlns:aink="http://schemas.microsoft.com/office/drawing/2016/ink" xmlns:am3d="http://schemas.microsoft.com/office/drawing/2017/model3d" xmlns:o="urn:schemas-microsoft-com:office:office" xmlns:oel="http://schemas.microsoft.com/office/2019/extlst" xmlns:r="http://schemas.openxmlformats.org/officeDocument/2006/relationships" xmlns:m="http://schemas.openxmlformats.org/officeDocument/2006/math" xmlns:v="urn:schemas-microsoft-com:vml" xmlns:wp14="http://schemas.microsoft.com/office/word/2010/wordprocessingDrawing" xmlns:wp="http://schemas.openxmlformats.org/drawingml/2006/wordprocessingDrawing" xmlns:w10="urn:schemas-microsoft-com:office:word" xmlns:w="http://schemas.openxmlformats.org/wordprocessingml/2006/main" xmlns:w14="http://schemas.microsoft.com/office/word/2010/wordml" xmlns:w15="http://schemas.microsoft.com/office/word/2012/wordml" xmlns:w16cex="http://schemas.microsoft.com/office/word/2018/wordml/cex" xmlns:w16cid="http://schemas.microsoft.com/office/word/2016/wordml/cid" xmlns:w16="http://schemas.microsoft.com/office/word/2018/wordml" xmlns:w16sdtdh="http://schemas.microsoft.com/office/word/2020/wordml/sdtdatahash" xmlns:w16se="http://schemas.microsoft.com/office/word/2015/wordml/symex" xmlns:wpg="http://schemas.microsoft.com/office/word/2010/wordprocessingGroup" xmlns:wpi="http://schemas.microsoft.com/office/word/2010/wordprocessingInk" xmlns:wne="http://schemas.microsoft.com/office/word/2006/wordml" xmlns:wps="http://schemas.microsoft.com/office/word/2010/wordprocessingShape" mc:Ignorable="w14 w15 w16se w16cid w16 w16cex w16sdtdh wp14">
+<w:glossaryDocument xmlns:wpc="http://schemas.microsoft.com/office/word/2010/wordprocessingCanvas" xmlns:cx="http://schemas.microsoft.com/office/drawing/2014/chartex" xmlns:cx1="http://schemas.microsoft.com/office/drawing/2015/9/8/chartex" xmlns:cx2="http://schemas.microsoft.com/office/drawing/2015/10/21/chartex" xmlns:cx3="http://schemas.microsoft.com/office/drawing/2016/5/9/chartex" xmlns:cx4="http://schemas.microsoft.com/office/drawing/2016/5/10/chartex" xmlns:cx5="http://schemas.microsoft.com/office/drawing/2016/5/11/chartex" xmlns:cx6="http://schemas.microsoft.com/office/drawing/2016/5/12/chartex" xmlns:cx7="http://schemas.microsoft.com/office/drawing/2016/5/13/chartex" xmlns:cx8="http://schemas.microsoft.com/office/drawing/2016/5/14/chartex" xmlns:mc="http://schemas.openxmlformats.org/markup-compatibility/2006" xmlns:aink="http://schemas.microsoft.com/office/drawing/2016/ink" xmlns:am3d="http://schemas.microsoft.com/office/drawing/2017/model3d" xmlns:o="urn:schemas-microsoft-com:office:office" xmlns:oel="http://schemas.microsoft.com/office/2019/extlst" xmlns:r="http://schemas.openxmlformats.org/officeDocument/2006/relationships" xmlns:m="http://schemas.openxmlformats.org/officeDocument/2006/math" xmlns:v="urn:schemas-microsoft-com:vml" xmlns:wp14="http://schemas.microsoft.com/office/word/2010/wordprocessingDrawing" xmlns:wp="http://schemas.openxmlformats.org/drawingml/2006/wordprocessingDrawing" xmlns:w10="urn:schemas-microsoft-com:office:word" xmlns:w="http://schemas.openxmlformats.org/wordprocessingml/2006/main" xmlns:w14="http://schemas.microsoft.com/office/word/2010/wordml" xmlns:w15="http://schemas.microsoft.com/office/word/2012/wordml" xmlns:w16cex="http://schemas.microsoft.com/office/word/2018/wordml/cex" xmlns:w16cid="http://schemas.microsoft.com/office/word/2016/wordml/cid" xmlns:w16="http://schemas.microsoft.com/office/word/2018/wordml" xmlns:w16du="http://schemas.microsoft.com/office/word/2023/wordml/word16du" xmlns:w16sdtdh="http://schemas.microsoft.com/office/word/2020/wordml/sdtdatahash" xmlns:w16se="http://schemas.microsoft.com/office/word/2015/wordml/symex" xmlns:wpg="http://schemas.microsoft.com/office/word/2010/wordprocessingGroup" xmlns:wpi="http://schemas.microsoft.com/office/word/2010/wordprocessingInk" xmlns:wne="http://schemas.microsoft.com/office/word/2006/wordml" xmlns:wps="http://schemas.microsoft.com/office/word/2010/wordprocessingShape" mc:Ignorable="w14 w15 w16se w16cid w16 w16cex w16sdtdh w16du wp14">
   <w:docParts>
     <w:docPart>
       <w:docPartPr>
@@ -1659,7 +2047,7 @@
           </w:pPr>
           <w:r>
             <w:rPr>
-              <w:color w:val="2F5496" w:themeColor="accent1" w:themeShade="BF"/>
+              <w:color w:val="0F4761" w:themeColor="accent1" w:themeShade="BF"/>
               <w:lang w:val="fr-FR"/>
             </w:rPr>
             <w:t>[Nom de la société]</w:t>
@@ -1690,7 +2078,7 @@
           <w:r>
             <w:rPr>
               <w:rFonts w:asciiTheme="majorHAnsi" w:eastAsiaTheme="majorEastAsia" w:hAnsiTheme="majorHAnsi" w:cstheme="majorBidi"/>
-              <w:color w:val="4472C4" w:themeColor="accent1"/>
+              <w:color w:val="156082" w:themeColor="accent1"/>
               <w:sz w:val="88"/>
               <w:szCs w:val="88"/>
               <w:lang w:val="fr-FR"/>
@@ -1722,7 +2110,7 @@
           </w:pPr>
           <w:r>
             <w:rPr>
-              <w:color w:val="2F5496" w:themeColor="accent1" w:themeShade="BF"/>
+              <w:color w:val="0F4761" w:themeColor="accent1" w:themeShade="BF"/>
               <w:lang w:val="fr-FR"/>
             </w:rPr>
             <w:t>[Sous-titre du document]</w:t>
@@ -1752,7 +2140,7 @@
           </w:pPr>
           <w:r>
             <w:rPr>
-              <w:color w:val="4472C4" w:themeColor="accent1"/>
+              <w:color w:val="156082" w:themeColor="accent1"/>
               <w:sz w:val="28"/>
               <w:szCs w:val="28"/>
               <w:lang w:val="fr-FR"/>
@@ -1784,7 +2172,7 @@
           </w:pPr>
           <w:r>
             <w:rPr>
-              <w:color w:val="4472C4" w:themeColor="accent1"/>
+              <w:color w:val="156082" w:themeColor="accent1"/>
               <w:sz w:val="28"/>
               <w:szCs w:val="28"/>
               <w:lang w:val="fr-FR"/>
@@ -1799,7 +2187,7 @@
 </file>
 
 <file path=word/glossary/fontTable.xml><?xml version="1.0" encoding="utf-8"?>
-<w:fonts xmlns:mc="http://schemas.openxmlformats.org/markup-compatibility/2006" xmlns:r="http://schemas.openxmlformats.org/officeDocument/2006/relationships" xmlns:w="http://schemas.openxmlformats.org/wordprocessingml/2006/main" xmlns:w14="http://schemas.microsoft.com/office/word/2010/wordml" xmlns:w15="http://schemas.microsoft.com/office/word/2012/wordml" xmlns:w16cex="http://schemas.microsoft.com/office/word/2018/wordml/cex" xmlns:w16cid="http://schemas.microsoft.com/office/word/2016/wordml/cid" xmlns:w16="http://schemas.microsoft.com/office/word/2018/wordml" xmlns:w16sdtdh="http://schemas.microsoft.com/office/word/2020/wordml/sdtdatahash" xmlns:w16se="http://schemas.microsoft.com/office/word/2015/wordml/symex" mc:Ignorable="w14 w15 w16se w16cid w16 w16cex w16sdtdh">
+<w:fonts xmlns:mc="http://schemas.openxmlformats.org/markup-compatibility/2006" xmlns:r="http://schemas.openxmlformats.org/officeDocument/2006/relationships" xmlns:w="http://schemas.openxmlformats.org/wordprocessingml/2006/main" xmlns:w14="http://schemas.microsoft.com/office/word/2010/wordml" xmlns:w15="http://schemas.microsoft.com/office/word/2012/wordml" xmlns:w16cex="http://schemas.microsoft.com/office/word/2018/wordml/cex" xmlns:w16cid="http://schemas.microsoft.com/office/word/2016/wordml/cid" xmlns:w16="http://schemas.microsoft.com/office/word/2018/wordml" xmlns:w16du="http://schemas.microsoft.com/office/word/2023/wordml/word16du" xmlns:w16sdtdh="http://schemas.microsoft.com/office/word/2020/wordml/sdtdatahash" xmlns:w16se="http://schemas.microsoft.com/office/word/2015/wordml/symex" mc:Ignorable="w14 w15 w16se w16cid w16 w16cex w16sdtdh w16du">
   <w:font w:name="Calibri">
     <w:panose1 w:val="020F0502020204030204"/>
     <w:charset w:val="00"/>
@@ -1828,11 +2216,23 @@
     <w:pitch w:val="variable"/>
     <w:sig w:usb0="E0002EFF" w:usb1="C000785B" w:usb2="00000009" w:usb3="00000000" w:csb0="000001FF" w:csb1="00000000"/>
   </w:font>
+  <w:font w:name="Aptos">
+    <w:charset w:val="00"/>
+    <w:family w:val="swiss"/>
+    <w:pitch w:val="variable"/>
+    <w:sig w:usb0="20000287" w:usb1="00000003" w:usb2="00000000" w:usb3="00000000" w:csb0="0000019F" w:csb1="00000000"/>
+  </w:font>
+  <w:font w:name="Aptos Display">
+    <w:charset w:val="00"/>
+    <w:family w:val="swiss"/>
+    <w:pitch w:val="variable"/>
+    <w:sig w:usb0="20000287" w:usb1="00000003" w:usb2="00000000" w:usb3="00000000" w:csb0="0000019F" w:csb1="00000000"/>
+  </w:font>
 </w:fonts>
 </file>
 
 <file path=word/glossary/settings.xml><?xml version="1.0" encoding="utf-8"?>
-<w:settings xmlns:mc="http://schemas.openxmlformats.org/markup-compatibility/2006" xmlns:o="urn:schemas-microsoft-com:office:office" xmlns:r="http://schemas.openxmlformats.org/officeDocument/2006/relationships" xmlns:m="http://schemas.openxmlformats.org/officeDocument/2006/math" xmlns:v="urn:schemas-microsoft-com:vml" xmlns:w10="urn:schemas-microsoft-com:office:word" xmlns:w="http://schemas.openxmlformats.org/wordprocessingml/2006/main" xmlns:w14="http://schemas.microsoft.com/office/word/2010/wordml" xmlns:w15="http://schemas.microsoft.com/office/word/2012/wordml" xmlns:w16cex="http://schemas.microsoft.com/office/word/2018/wordml/cex" xmlns:w16cid="http://schemas.microsoft.com/office/word/2016/wordml/cid" xmlns:w16="http://schemas.microsoft.com/office/word/2018/wordml" xmlns:w16sdtdh="http://schemas.microsoft.com/office/word/2020/wordml/sdtdatahash" xmlns:w16se="http://schemas.microsoft.com/office/word/2015/wordml/symex" xmlns:sl="http://schemas.openxmlformats.org/schemaLibrary/2006/main" mc:Ignorable="w14 w15 w16se w16cid w16 w16cex w16sdtdh">
+<w:settings xmlns:mc="http://schemas.openxmlformats.org/markup-compatibility/2006" xmlns:o="urn:schemas-microsoft-com:office:office" xmlns:r="http://schemas.openxmlformats.org/officeDocument/2006/relationships" xmlns:m="http://schemas.openxmlformats.org/officeDocument/2006/math" xmlns:v="urn:schemas-microsoft-com:vml" xmlns:w10="urn:schemas-microsoft-com:office:word" xmlns:w="http://schemas.openxmlformats.org/wordprocessingml/2006/main" xmlns:w14="http://schemas.microsoft.com/office/word/2010/wordml" xmlns:w15="http://schemas.microsoft.com/office/word/2012/wordml" xmlns:w16cex="http://schemas.microsoft.com/office/word/2018/wordml/cex" xmlns:w16cid="http://schemas.microsoft.com/office/word/2016/wordml/cid" xmlns:w16="http://schemas.microsoft.com/office/word/2018/wordml" xmlns:w16du="http://schemas.microsoft.com/office/word/2023/wordml/word16du" xmlns:w16sdtdh="http://schemas.microsoft.com/office/word/2020/wordml/sdtdatahash" xmlns:w16se="http://schemas.microsoft.com/office/word/2015/wordml/symex" xmlns:sl="http://schemas.openxmlformats.org/schemaLibrary/2006/main" mc:Ignorable="w14 w15 w16se w16cid w16 w16cex w16sdtdh w16du">
   <w:view w:val="normal"/>
   <w:defaultTabStop w:val="708"/>
   <w:hyphenationZone w:val="425"/>
@@ -1850,6 +2250,8 @@
     <w:rsidRoot w:val="00063483"/>
     <w:rsid w:val="00063483"/>
     <w:rsid w:val="00645797"/>
+    <w:rsid w:val="00AB4B99"/>
+    <w:rsid w:val="00B22D7C"/>
     <w:rsid w:val="00BA2983"/>
     <w:rsid w:val="00C806A6"/>
   </w:rsids>
@@ -1875,7 +2277,7 @@
 </file>
 
 <file path=word/glossary/styles.xml><?xml version="1.0" encoding="utf-8"?>
-<w:styles xmlns:mc="http://schemas.openxmlformats.org/markup-compatibility/2006" xmlns:r="http://schemas.openxmlformats.org/officeDocument/2006/relationships" xmlns:w="http://schemas.openxmlformats.org/wordprocessingml/2006/main" xmlns:w14="http://schemas.microsoft.com/office/word/2010/wordml" xmlns:w15="http://schemas.microsoft.com/office/word/2012/wordml" xmlns:w16cex="http://schemas.microsoft.com/office/word/2018/wordml/cex" xmlns:w16cid="http://schemas.microsoft.com/office/word/2016/wordml/cid" xmlns:w16="http://schemas.microsoft.com/office/word/2018/wordml" xmlns:w16sdtdh="http://schemas.microsoft.com/office/word/2020/wordml/sdtdatahash" xmlns:w16se="http://schemas.microsoft.com/office/word/2015/wordml/symex" mc:Ignorable="w14 w15 w16se w16cid w16 w16cex w16sdtdh">
+<w:styles xmlns:mc="http://schemas.openxmlformats.org/markup-compatibility/2006" xmlns:r="http://schemas.openxmlformats.org/officeDocument/2006/relationships" xmlns:w="http://schemas.openxmlformats.org/wordprocessingml/2006/main" xmlns:w14="http://schemas.microsoft.com/office/word/2010/wordml" xmlns:w15="http://schemas.microsoft.com/office/word/2012/wordml" xmlns:w16cex="http://schemas.microsoft.com/office/word/2018/wordml/cex" xmlns:w16cid="http://schemas.microsoft.com/office/word/2016/wordml/cid" xmlns:w16="http://schemas.microsoft.com/office/word/2018/wordml" xmlns:w16du="http://schemas.microsoft.com/office/word/2023/wordml/word16du" xmlns:w16sdtdh="http://schemas.microsoft.com/office/word/2020/wordml/sdtdatahash" xmlns:w16se="http://schemas.microsoft.com/office/word/2015/wordml/symex" mc:Ignorable="w14 w15 w16se w16cid w16 w16cex w16sdtdh w16du">
   <w:docDefaults>
     <w:rPrDefault>
       <w:rPr>
@@ -2326,7 +2728,7 @@
 </file>
 
 <file path=word/glossary/webSettings.xml><?xml version="1.0" encoding="utf-8"?>
-<w:webSettings xmlns:mc="http://schemas.openxmlformats.org/markup-compatibility/2006" xmlns:r="http://schemas.openxmlformats.org/officeDocument/2006/relationships" xmlns:w="http://schemas.openxmlformats.org/wordprocessingml/2006/main" xmlns:w14="http://schemas.microsoft.com/office/word/2010/wordml" xmlns:w15="http://schemas.microsoft.com/office/word/2012/wordml" xmlns:w16cex="http://schemas.microsoft.com/office/word/2018/wordml/cex" xmlns:w16cid="http://schemas.microsoft.com/office/word/2016/wordml/cid" xmlns:w16="http://schemas.microsoft.com/office/word/2018/wordml" xmlns:w16sdtdh="http://schemas.microsoft.com/office/word/2020/wordml/sdtdatahash" xmlns:w16se="http://schemas.microsoft.com/office/word/2015/wordml/symex" mc:Ignorable="w14 w15 w16se w16cid w16 w16cex w16sdtdh">
+<w:webSettings xmlns:mc="http://schemas.openxmlformats.org/markup-compatibility/2006" xmlns:r="http://schemas.openxmlformats.org/officeDocument/2006/relationships" xmlns:w="http://schemas.openxmlformats.org/wordprocessingml/2006/main" xmlns:w14="http://schemas.microsoft.com/office/word/2010/wordml" xmlns:w15="http://schemas.microsoft.com/office/word/2012/wordml" xmlns:w16cex="http://schemas.microsoft.com/office/word/2018/wordml/cex" xmlns:w16cid="http://schemas.microsoft.com/office/word/2016/wordml/cid" xmlns:w16="http://schemas.microsoft.com/office/word/2018/wordml" xmlns:w16du="http://schemas.microsoft.com/office/word/2023/wordml/word16du" xmlns:w16sdtdh="http://schemas.microsoft.com/office/word/2020/wordml/sdtdatahash" xmlns:w16se="http://schemas.microsoft.com/office/word/2015/wordml/symex" mc:Ignorable="w14 w15 w16se w16cid w16 w16cex w16sdtdh w16du">
   <w:optimizeForBrowser/>
   <w:allowPNG/>
 </w:webSettings>

</xml_diff>